<commit_message>
Refactor certification requirements section in dimension_0.py to use tables for better readability and add new steps for the learning path process
</commit_message>
<xml_diff>
--- a/generated_docs/KPMG_Workbench戦略評価レポート_完全版.docx
+++ b/generated_docs/KPMG_Workbench戦略評価レポート_完全版.docx
@@ -358,76 +358,119 @@
         <w:t>開発者向け推奨認証:</w:t>
       </w:r>
     </w:p>
-    <w:p>
-      <w:r>
-        <w:t xml:space="preserve">• </w:t>
-      </w:r>
-      <w:hyperlink r:id="rId13">
-        <w:r>
-          <w:rPr>
-            <w:color w:val="0000FF"/>
-            <w:u w:val="single"/>
-          </w:rPr>
-          <w:t>Azure Fundamentals AZ-900</w:t>
-        </w:r>
-      </w:hyperlink>
-    </w:p>
-    <w:p>
-      <w:r>
-        <w:t xml:space="preserve">• </w:t>
-      </w:r>
-      <w:hyperlink r:id="rId14">
-        <w:r>
-          <w:rPr>
-            <w:color w:val="0000FF"/>
-            <w:u w:val="single"/>
-          </w:rPr>
-          <w:t>Azure AI Fundamentals AI-900</w:t>
-        </w:r>
-      </w:hyperlink>
-    </w:p>
-    <w:p>
-      <w:r>
-        <w:t xml:space="preserve">• </w:t>
-      </w:r>
-      <w:hyperlink r:id="rId15">
-        <w:r>
-          <w:rPr>
-            <w:color w:val="0000FF"/>
-            <w:u w:val="single"/>
-          </w:rPr>
-          <w:t>GitHub Foundations</w:t>
-        </w:r>
-      </w:hyperlink>
-    </w:p>
-    <w:p>
-      <w:r>
-        <w:t xml:space="preserve">• </w:t>
-      </w:r>
-      <w:hyperlink r:id="rId16">
-        <w:r>
-          <w:rPr>
-            <w:color w:val="0000FF"/>
-            <w:u w:val="single"/>
-          </w:rPr>
-          <w:t>GitHub Actions</w:t>
-        </w:r>
-      </w:hyperlink>
-    </w:p>
-    <w:p>
-      <w:r>
-        <w:t xml:space="preserve">• </w:t>
-      </w:r>
-      <w:hyperlink r:id="rId17">
-        <w:r>
-          <w:rPr>
-            <w:color w:val="0000FF"/>
-            <w:u w:val="single"/>
-          </w:rPr>
-          <w:t>Responsible AI</w:t>
-        </w:r>
-      </w:hyperlink>
-    </w:p>
+    <w:tbl>
+      <w:tblPr>
+        <w:tblStyle w:val="LightGrid-Accent1"/>
+        <w:tblW w:type="auto" w:w="0"/>
+        <w:tblLook w:firstColumn="1" w:firstRow="1" w:lastColumn="0" w:lastRow="0" w:noHBand="0" w:noVBand="1" w:val="04A0"/>
+      </w:tblPr>
+      <w:tblGrid>
+        <w:gridCol w:w="8640"/>
+      </w:tblGrid>
+      <w:tr>
+        <w:tc>
+          <w:tcPr>
+            <w:tcW w:type="dxa" w:w="8640"/>
+          </w:tcPr>
+          <w:p>
+            <w:r>
+              <w:t>認証名</w:t>
+            </w:r>
+          </w:p>
+        </w:tc>
+      </w:tr>
+      <w:tr>
+        <w:tc>
+          <w:tcPr>
+            <w:tcW w:type="dxa" w:w="8640"/>
+          </w:tcPr>
+          <w:p>
+            <w:hyperlink r:id="rId13">
+              <w:r>
+                <w:rPr>
+                  <w:color w:val="0000FF"/>
+                  <w:u w:val="single"/>
+                </w:rPr>
+                <w:t>Azure Fundamentals AZ-900</w:t>
+              </w:r>
+            </w:hyperlink>
+          </w:p>
+        </w:tc>
+      </w:tr>
+      <w:tr>
+        <w:tc>
+          <w:tcPr>
+            <w:tcW w:type="dxa" w:w="8640"/>
+          </w:tcPr>
+          <w:p>
+            <w:hyperlink r:id="rId14">
+              <w:r>
+                <w:rPr>
+                  <w:color w:val="0000FF"/>
+                  <w:u w:val="single"/>
+                </w:rPr>
+                <w:t>Azure AI Fundamentals AI-900</w:t>
+              </w:r>
+            </w:hyperlink>
+          </w:p>
+        </w:tc>
+      </w:tr>
+      <w:tr>
+        <w:tc>
+          <w:tcPr>
+            <w:tcW w:type="dxa" w:w="8640"/>
+          </w:tcPr>
+          <w:p>
+            <w:hyperlink r:id="rId15">
+              <w:r>
+                <w:rPr>
+                  <w:color w:val="0000FF"/>
+                  <w:u w:val="single"/>
+                </w:rPr>
+                <w:t>GitHub Foundations</w:t>
+              </w:r>
+            </w:hyperlink>
+          </w:p>
+        </w:tc>
+      </w:tr>
+      <w:tr>
+        <w:tc>
+          <w:tcPr>
+            <w:tcW w:type="dxa" w:w="8640"/>
+          </w:tcPr>
+          <w:p>
+            <w:hyperlink r:id="rId16">
+              <w:r>
+                <w:rPr>
+                  <w:color w:val="0000FF"/>
+                  <w:u w:val="single"/>
+                </w:rPr>
+                <w:t>GitHub Actions</w:t>
+              </w:r>
+            </w:hyperlink>
+          </w:p>
+        </w:tc>
+      </w:tr>
+      <w:tr>
+        <w:tc>
+          <w:tcPr>
+            <w:tcW w:type="dxa" w:w="8640"/>
+          </w:tcPr>
+          <w:p>
+            <w:hyperlink r:id="rId17">
+              <w:r>
+                <w:rPr>
+                  <w:color w:val="0000FF"/>
+                  <w:u w:val="single"/>
+                </w:rPr>
+                <w:t>Responsible AI</w:t>
+              </w:r>
+            </w:hyperlink>
+          </w:p>
+        </w:tc>
+      </w:tr>
+    </w:tbl>
+    <w:p/>
     <w:p>
       <w:pPr>
         <w:pStyle w:val="Heading4"/>
@@ -436,76 +479,118 @@
         <w:t>プロダクトマネージャー向け推奨認証:</w:t>
       </w:r>
     </w:p>
-    <w:p>
-      <w:r>
-        <w:t xml:space="preserve">• </w:t>
-      </w:r>
-      <w:hyperlink r:id="rId13">
-        <w:r>
-          <w:rPr>
-            <w:color w:val="0000FF"/>
-            <w:u w:val="single"/>
-          </w:rPr>
-          <w:t>Azure Fundamentals AZ-900</w:t>
-        </w:r>
-      </w:hyperlink>
-    </w:p>
-    <w:p>
-      <w:r>
-        <w:t xml:space="preserve">• </w:t>
-      </w:r>
-      <w:hyperlink r:id="rId18">
-        <w:r>
-          <w:rPr>
-            <w:color w:val="0000FF"/>
-            <w:u w:val="single"/>
-          </w:rPr>
-          <w:t>Professional Scrum Master PSM I</w:t>
-        </w:r>
-      </w:hyperlink>
-    </w:p>
-    <w:p>
-      <w:r>
-        <w:t xml:space="preserve">• </w:t>
-      </w:r>
-      <w:hyperlink r:id="rId19">
-        <w:r>
-          <w:rPr>
-            <w:color w:val="0000FF"/>
-            <w:u w:val="single"/>
-          </w:rPr>
-          <w:t>Professional Scrum Product Owner PSPO I</w:t>
-        </w:r>
-      </w:hyperlink>
-    </w:p>
-    <w:p>
-      <w:r>
-        <w:t xml:space="preserve">• </w:t>
-      </w:r>
-      <w:hyperlink r:id="rId15">
-        <w:r>
-          <w:rPr>
-            <w:color w:val="0000FF"/>
-            <w:u w:val="single"/>
-          </w:rPr>
-          <w:t>GitHub Foundations</w:t>
-        </w:r>
-      </w:hyperlink>
-    </w:p>
-    <w:p>
-      <w:r>
-        <w:t xml:space="preserve">• </w:t>
-      </w:r>
-      <w:hyperlink r:id="rId17">
-        <w:r>
-          <w:rPr>
-            <w:color w:val="0000FF"/>
-            <w:u w:val="single"/>
-          </w:rPr>
-          <w:t>Responsible AI</w:t>
-        </w:r>
-      </w:hyperlink>
-    </w:p>
+    <w:tbl>
+      <w:tblPr>
+        <w:tblStyle w:val="LightGrid-Accent1"/>
+        <w:tblW w:type="auto" w:w="0"/>
+        <w:tblLook w:firstColumn="1" w:firstRow="1" w:lastColumn="0" w:lastRow="0" w:noHBand="0" w:noVBand="1" w:val="04A0"/>
+      </w:tblPr>
+      <w:tblGrid>
+        <w:gridCol w:w="8640"/>
+      </w:tblGrid>
+      <w:tr>
+        <w:tc>
+          <w:tcPr>
+            <w:tcW w:type="dxa" w:w="8640"/>
+          </w:tcPr>
+          <w:p>
+            <w:r>
+              <w:t>認証名</w:t>
+            </w:r>
+          </w:p>
+        </w:tc>
+      </w:tr>
+      <w:tr>
+        <w:tc>
+          <w:tcPr>
+            <w:tcW w:type="dxa" w:w="8640"/>
+          </w:tcPr>
+          <w:p>
+            <w:hyperlink r:id="rId13">
+              <w:r>
+                <w:rPr>
+                  <w:color w:val="0000FF"/>
+                  <w:u w:val="single"/>
+                </w:rPr>
+                <w:t>Azure Fundamentals AZ-900</w:t>
+              </w:r>
+            </w:hyperlink>
+          </w:p>
+        </w:tc>
+      </w:tr>
+      <w:tr>
+        <w:tc>
+          <w:tcPr>
+            <w:tcW w:type="dxa" w:w="8640"/>
+          </w:tcPr>
+          <w:p>
+            <w:hyperlink r:id="rId18">
+              <w:r>
+                <w:rPr>
+                  <w:color w:val="0000FF"/>
+                  <w:u w:val="single"/>
+                </w:rPr>
+                <w:t>Professional Scrum Master PSM I</w:t>
+              </w:r>
+            </w:hyperlink>
+          </w:p>
+        </w:tc>
+      </w:tr>
+      <w:tr>
+        <w:tc>
+          <w:tcPr>
+            <w:tcW w:type="dxa" w:w="8640"/>
+          </w:tcPr>
+          <w:p>
+            <w:hyperlink r:id="rId19">
+              <w:r>
+                <w:rPr>
+                  <w:color w:val="0000FF"/>
+                  <w:u w:val="single"/>
+                </w:rPr>
+                <w:t>Professional Scrum Product Owner PSPO I</w:t>
+              </w:r>
+            </w:hyperlink>
+          </w:p>
+        </w:tc>
+      </w:tr>
+      <w:tr>
+        <w:tc>
+          <w:tcPr>
+            <w:tcW w:type="dxa" w:w="8640"/>
+          </w:tcPr>
+          <w:p>
+            <w:hyperlink r:id="rId15">
+              <w:r>
+                <w:rPr>
+                  <w:color w:val="0000FF"/>
+                  <w:u w:val="single"/>
+                </w:rPr>
+                <w:t>GitHub Foundations</w:t>
+              </w:r>
+            </w:hyperlink>
+          </w:p>
+        </w:tc>
+      </w:tr>
+      <w:tr>
+        <w:tc>
+          <w:tcPr>
+            <w:tcW w:type="dxa" w:w="8640"/>
+          </w:tcPr>
+          <w:p>
+            <w:hyperlink r:id="rId17">
+              <w:r>
+                <w:rPr>
+                  <w:color w:val="0000FF"/>
+                  <w:u w:val="single"/>
+                </w:rPr>
+                <w:t>Responsible AI</w:t>
+              </w:r>
+            </w:hyperlink>
+          </w:p>
+        </w:tc>
+      </w:tr>
+    </w:tbl>
     <w:p>
       <w:r>
         <w:br w:type="page"/>
@@ -516,18 +601,143 @@
         <w:pStyle w:val="Heading2"/>
       </w:pPr>
       <w:r>
-        <w:t>0.2 Developer Learning Path 詳細</w:t>
+        <w:t>0.2 学習パス完了ステップ（完全版）</w:t>
       </w:r>
     </w:p>
     <w:p>
       <w:r>
-        <w:t>プログラム名: GX25_PRO_KPMG Workbench for Developers</w:t>
-        <w:br/>
+        <w:rPr>
+          <w:b/>
+        </w:rPr>
+        <w:t xml:space="preserve">予想所要時間: </w:t>
+      </w:r>
+      <w:r>
+        <w:t>2～7日（Prerequisites有無により変動）</w:t>
+      </w:r>
+    </w:p>
+    <w:p/>
+    <w:p>
+      <w:r>
+        <w:rPr>
+          <w:b/>
+          <w:sz w:val="24"/>
+        </w:rPr>
+        <w:t xml:space="preserve">Step 1: Prerequisites認証完了  </w:t>
+      </w:r>
+      <w:r>
+        <w:rPr>
+          <w:b/>
+          <w:color w:val="C00000"/>
+          <w:sz w:val="24"/>
+        </w:rPr>
+        <w:t>【推奨・スキップ可】</w:t>
+      </w:r>
+    </w:p>
+    <w:p>
+      <w:pPr>
+        <w:pStyle w:val="ListBullet"/>
+      </w:pPr>
+      <w:r>
+        <w:t>• 2つ以上の認証を完了（上記の推奨認証表を参照）</w:t>
+      </w:r>
+    </w:p>
+    <w:p>
+      <w:pPr>
+        <w:pStyle w:val="ListBullet"/>
+      </w:pPr>
+      <w:r>
+        <w:t>• 最速: GitHub Foundations + Responsible AI（7～11時間）</w:t>
+      </w:r>
+    </w:p>
+    <w:p>
+      <w:pPr>
+        <w:pStyle w:val="ListBullet"/>
+      </w:pPr>
+      <w:r>
+        <w:t>• 最有用: Azure AI-900 + GitHub Foundations（10～16時間）</w:t>
+      </w:r>
+    </w:p>
+    <w:p/>
+    <w:p>
+      <w:r>
+        <w:rPr>
+          <w:b/>
+          <w:sz w:val="24"/>
+        </w:rPr>
+        <w:t xml:space="preserve">Step 2: GitHub EMU + Pull Request提出  </w:t>
+      </w:r>
+      <w:r>
+        <w:rPr>
+          <w:b/>
+          <w:color w:val="C00000"/>
+          <w:sz w:val="24"/>
+        </w:rPr>
+        <w:t>【必須】</w:t>
       </w:r>
     </w:p>
     <w:p>
       <w:r>
-        <w:t xml:space="preserve">プログラムID: </w:t>
+        <w:t xml:space="preserve">• </w:t>
+      </w:r>
+      <w:hyperlink r:id="rId12">
+        <w:r>
+          <w:rPr>
+            <w:color w:val="0000FF"/>
+            <w:u w:val="single"/>
+          </w:rPr>
+          <w:t>GitHub EMU</w:t>
+        </w:r>
+      </w:hyperlink>
+      <w:r>
+        <w:t xml:space="preserve"> にオンボーディング完了</w:t>
+      </w:r>
+    </w:p>
+    <w:p>
+      <w:pPr>
+        <w:pStyle w:val="ListBullet"/>
+      </w:pPr>
+      <w:r>
+        <w:t>• 任意のリポジトリに最低1つのPull Requestを提出</w:t>
+      </w:r>
+    </w:p>
+    <w:p>
+      <w:pPr>
+        <w:pStyle w:val="ListBullet"/>
+      </w:pPr>
+      <w:r>
+        <w:t>• 所要時間: 1～2時間</w:t>
+      </w:r>
+    </w:p>
+    <w:p/>
+    <w:p>
+      <w:r>
+        <w:rPr>
+          <w:b/>
+          <w:sz w:val="24"/>
+        </w:rPr>
+        <w:t xml:space="preserve">Step 3: Learning Path完了  </w:t>
+      </w:r>
+      <w:r>
+        <w:rPr>
+          <w:b/>
+          <w:color w:val="C00000"/>
+          <w:sz w:val="24"/>
+        </w:rPr>
+        <w:t>【必須・二択一】</w:t>
+      </w:r>
+    </w:p>
+    <w:p/>
+    <w:p>
+      <w:pPr>
+        <w:pStyle w:val="Heading4"/>
+      </w:pPr>
+      <w:r>
+        <w:t>選択肢A: Developer Learning Path（開発者向け）</w:t>
+      </w:r>
+    </w:p>
+    <w:p>
+      <w:r>
+        <w:t xml:space="preserve">Program ID: </w:t>
       </w:r>
       <w:hyperlink r:id="rId20">
         <w:r>
@@ -538,18 +748,13 @@
           <w:t>GX25_CFS_DDF_AI_BLDG_WB_D_PRO</w:t>
         </w:r>
       </w:hyperlink>
-      <w:r>
-        <w:br/>
-        <w:t>総所要時間: 約5.3時間（318分）</w:t>
-      </w:r>
     </w:p>
-    <w:p/>
     <w:p>
       <w:pPr>
-        <w:pStyle w:val="Heading3"/>
+        <w:pStyle w:val="ListBullet"/>
       </w:pPr>
       <w:r>
-        <w:t>モジュール一覧:</w:t>
+        <w:t>• 総時間: 約5.3時間（318分）</w:t>
       </w:r>
     </w:p>
     <w:p>
@@ -557,7 +762,7 @@
         <w:pStyle w:val="ListBullet"/>
       </w:pPr>
       <w:r>
-        <w:t>1. Introduction to KPMG Workbench - 54分</w:t>
+        <w:t>• 9モジュール: Intro / AI Productivity / Inference API / Completion API / RAG（2部）/ Feature Flags / Design / Resources</w:t>
       </w:r>
     </w:p>
     <w:p>
@@ -565,7 +770,45 @@
         <w:pStyle w:val="ListBullet"/>
       </w:pPr>
       <w:r>
-        <w:t>2. Revolutionizing AI Productivity: Dive into KPMG Workbench - 35分</w:t>
+        <w:t xml:space="preserve">• </w:t>
+      </w:r>
+      <w:r>
+        <w:rPr>
+          <w:b/>
+          <w:color w:val="C00000"/>
+        </w:rPr>
+        <w:t>重点: モジュール2・9の部署モード確認</w:t>
+      </w:r>
+    </w:p>
+    <w:p/>
+    <w:p>
+      <w:pPr>
+        <w:pStyle w:val="Heading4"/>
+      </w:pPr>
+      <w:r>
+        <w:t>選択肢B: Product Management Learning Path（PM向け）</w:t>
+      </w:r>
+    </w:p>
+    <w:p>
+      <w:r>
+        <w:t xml:space="preserve">Program ID: </w:t>
+      </w:r>
+      <w:hyperlink r:id="rId21">
+        <w:r>
+          <w:rPr>
+            <w:color w:val="0000FF"/>
+            <w:u w:val="single"/>
+          </w:rPr>
+          <w:t>GX25_CFS_DDF_AI_BLDG_WB_PM_PRO</w:t>
+        </w:r>
+      </w:hyperlink>
+    </w:p>
+    <w:p>
+      <w:pPr>
+        <w:pStyle w:val="ListBullet"/>
+      </w:pPr>
+      <w:r>
+        <w:t>• 総時間: 約5.0時間（301分）</w:t>
       </w:r>
     </w:p>
     <w:p>
@@ -573,7 +816,47 @@
         <w:pStyle w:val="ListBullet"/>
       </w:pPr>
       <w:r>
-        <w:t>3. Deep Dive: Inference API - 26分</w:t>
+        <w:t>• 9モジュール: Intro / Panel / AI Productivity / Why Workbench / IP Strategy / Microsoft Keynote / Migration / Feature Request / Support</w:t>
+      </w:r>
+    </w:p>
+    <w:p/>
+    <w:p>
+      <w:r>
+        <w:rPr>
+          <w:b/>
+        </w:rPr>
+        <w:t xml:space="preserve">⚠️ 重要: </w:t>
+      </w:r>
+      <w:r>
+        <w:t>ビデオを95%以上視聴すること。完了ステータスは</w:t>
+      </w:r>
+      <w:r>
+        <w:rPr>
+          <w:b/>
+          <w:color w:val="C00000"/>
+        </w:rPr>
+        <w:t>24～48時間後</w:t>
+      </w:r>
+      <w:r>
+        <w:t>にシステムに反映されます。</w:t>
+      </w:r>
+    </w:p>
+    <w:p/>
+    <w:p>
+      <w:r>
+        <w:rPr>
+          <w:b/>
+          <w:sz w:val="24"/>
+        </w:rPr>
+        <w:t xml:space="preserve">Step 4: Knowledge Badge Assessment合格  </w:t>
+      </w:r>
+      <w:r>
+        <w:rPr>
+          <w:b/>
+          <w:color w:val="C00000"/>
+          <w:sz w:val="24"/>
+        </w:rPr>
+        <w:t>【必須】</w:t>
       </w:r>
     </w:p>
     <w:p>
@@ -581,7 +864,7 @@
         <w:pStyle w:val="ListBullet"/>
       </w:pPr>
       <w:r>
-        <w:t>4. Deep Dive: Completion API - 28分</w:t>
+        <w:t>• 全モジュール完了後、Assessment（試験）を受験</w:t>
       </w:r>
     </w:p>
     <w:p>
@@ -589,7 +872,7 @@
         <w:pStyle w:val="ListBullet"/>
       </w:pPr>
       <w:r>
-        <w:t>5. RAG: Overview and Building Blocks - 49分</w:t>
+        <w:t>• 形式: 選択式問題（予想: 20～50問、30～60分）</w:t>
       </w:r>
     </w:p>
     <w:p>
@@ -597,7 +880,42 @@
         <w:pStyle w:val="ListBullet"/>
       </w:pPr>
       <w:r>
-        <w:t>6. RAG: Leading Practices - 53分</w:t>
+        <w:t>• 合格基準: 70～80%以上</w:t>
+      </w:r>
+    </w:p>
+    <w:p/>
+    <w:p>
+      <w:r>
+        <w:rPr>
+          <w:b/>
+          <w:sz w:val="24"/>
+        </w:rPr>
+        <w:t xml:space="preserve">Step 5: API Key取得  </w:t>
+      </w:r>
+      <w:r>
+        <w:rPr>
+          <w:b/>
+          <w:color w:val="C00000"/>
+          <w:sz w:val="24"/>
+        </w:rPr>
+        <w:t>【必須】</w:t>
+      </w:r>
+    </w:p>
+    <w:p>
+      <w:r>
+        <w:t>• Assessment合格後、</w:t>
+      </w:r>
+      <w:hyperlink r:id="rId22">
+        <w:r>
+          <w:rPr>
+            <w:color w:val="0000FF"/>
+            <w:u w:val="single"/>
+          </w:rPr>
+          <w:t>Developer Onboarding Request Form</w:t>
+        </w:r>
+      </w:hyperlink>
+      <w:r>
+        <w:t xml:space="preserve"> からAPIキーをリクエスト</w:t>
       </w:r>
     </w:p>
     <w:p>
@@ -605,7 +923,7 @@
         <w:pStyle w:val="ListBullet"/>
       </w:pPr>
       <w:r>
-        <w:t>7. Tailoring KPMG Workbench for Global: Feature Flags - 13分</w:t>
+        <w:t>• 添付必須: Badge証明書 + Member Firm承認者のメール</w:t>
       </w:r>
     </w:p>
     <w:p>
@@ -613,64 +931,7 @@
         <w:pStyle w:val="ListBullet"/>
       </w:pPr>
       <w:r>
-        <w:t>8. Designing AI Experiences with KPMG Workbench - 39分</w:t>
-      </w:r>
-    </w:p>
-    <w:p>
-      <w:pPr>
-        <w:pStyle w:val="ListBullet"/>
-      </w:pPr>
-      <w:r>
-        <w:t>9. Building Better, Faster: Guide to Developer Resources - 21分</w:t>
-      </w:r>
-    </w:p>
-    <w:p/>
-    <w:p>
-      <w:pPr>
-        <w:pStyle w:val="Heading3"/>
-      </w:pPr>
-      <w:r>
-        <w:t>重要な注意事項:</w:t>
-      </w:r>
-    </w:p>
-    <w:p>
-      <w:r>
-        <w:rPr>
-          <w:b w:val="0"/>
-        </w:rPr>
-        <w:t>ビデオを完全に視聴してください（95%）。完了ステータスは</w:t>
-      </w:r>
-      <w:r>
-        <w:rPr>
-          <w:b/>
-        </w:rPr>
-        <w:t>24～48時間後</w:t>
-      </w:r>
-      <w:r>
-        <w:rPr>
-          <w:b w:val="0"/>
-        </w:rPr>
-        <w:t>にシステムに転送されます。</w:t>
-      </w:r>
-    </w:p>
-    <w:p>
-      <w:r>
-        <w:rPr>
-          <w:i/>
-        </w:rPr>
-        <w:t>原文: "</w:t>
-      </w:r>
-      <w:r>
-        <w:rPr>
-          <w:i/>
-        </w:rPr>
-        <w:t>Please watch the video in full (95%) to ensure the completion is captured. Completions will be transferred after 24 - 48 hours.</w:t>
-      </w:r>
-      <w:r>
-        <w:rPr>
-          <w:i/>
-        </w:rPr>
-        <w:t>"</w:t>
+        <w:t>• 発行期間: 2～3営業日</w:t>
       </w:r>
     </w:p>
     <w:p>
@@ -683,174 +944,7 @@
         <w:pStyle w:val="Heading2"/>
       </w:pPr>
       <w:r>
-        <w:t>0.3 Product Management Learning Path 詳細</w:t>
-      </w:r>
-    </w:p>
-    <w:p>
-      <w:r>
-        <w:t>プログラム名: GX25_PRO_KPMG Workbench for Product Managers</w:t>
-        <w:br/>
-      </w:r>
-    </w:p>
-    <w:p>
-      <w:r>
-        <w:t xml:space="preserve">プログラムID: </w:t>
-      </w:r>
-      <w:hyperlink r:id="rId21">
-        <w:r>
-          <w:rPr>
-            <w:color w:val="0000FF"/>
-            <w:u w:val="single"/>
-          </w:rPr>
-          <w:t>GX25_CFS_DDF_AI_BLDG_WB_PM_PRO</w:t>
-        </w:r>
-      </w:hyperlink>
-      <w:r>
-        <w:br/>
-        <w:t>総所要時間: 約5.0時間（301分）</w:t>
-      </w:r>
-    </w:p>
-    <w:p/>
-    <w:p>
-      <w:pPr>
-        <w:pStyle w:val="Heading3"/>
-      </w:pPr>
-      <w:r>
-        <w:t>モジュール一覧:</w:t>
-      </w:r>
-    </w:p>
-    <w:p>
-      <w:pPr>
-        <w:pStyle w:val="ListBullet"/>
-      </w:pPr>
-      <w:r>
-        <w:t>1. Introduction to KPMG Workbench - 54分</w:t>
-      </w:r>
-    </w:p>
-    <w:p>
-      <w:pPr>
-        <w:pStyle w:val="ListBullet"/>
-      </w:pPr>
-      <w:r>
-        <w:t>2. Panel discussion - 45分</w:t>
-      </w:r>
-    </w:p>
-    <w:p>
-      <w:pPr>
-        <w:pStyle w:val="ListBullet"/>
-      </w:pPr>
-      <w:r>
-        <w:t>3. Revolutionizing AI Productivity: Dive into KPMG Workbench - 35分</w:t>
-      </w:r>
-    </w:p>
-    <w:p>
-      <w:pPr>
-        <w:pStyle w:val="ListBullet"/>
-      </w:pPr>
-      <w:r>
-        <w:t>4. Why Choose KPMG Workbench? Advancing your AI Innovations - 30分</w:t>
-      </w:r>
-    </w:p>
-    <w:p>
-      <w:pPr>
-        <w:pStyle w:val="ListBullet"/>
-      </w:pPr>
-      <w:r>
-        <w:t>5. Safeguarding Innovation: IP and Patenting Strategies - 41分</w:t>
-      </w:r>
-    </w:p>
-    <w:p>
-      <w:pPr>
-        <w:pStyle w:val="ListBullet"/>
-      </w:pPr>
-      <w:r>
-        <w:t>6. Microsoft Keynote - Agentic AI Thinking - 47分</w:t>
-      </w:r>
-    </w:p>
-    <w:p>
-      <w:pPr>
-        <w:pStyle w:val="ListBullet"/>
-      </w:pPr>
-      <w:r>
-        <w:t>7. Migration Strategies: Transitioning to KPMG Workbench - 23分</w:t>
-      </w:r>
-    </w:p>
-    <w:p>
-      <w:pPr>
-        <w:pStyle w:val="ListBullet"/>
-      </w:pPr>
-      <w:r>
-        <w:t>8. Submitting Feature Requests and Collaborating - 15分</w:t>
-      </w:r>
-    </w:p>
-    <w:p>
-      <w:pPr>
-        <w:pStyle w:val="ListBullet"/>
-      </w:pPr>
-      <w:r>
-        <w:t>9. Support and Maintenance for Applications - 11分</w:t>
-      </w:r>
-    </w:p>
-    <w:p/>
-    <w:p>
-      <w:pPr>
-        <w:pStyle w:val="Heading3"/>
-      </w:pPr>
-      <w:r>
-        <w:t>重要な注意事項:</w:t>
-      </w:r>
-    </w:p>
-    <w:p>
-      <w:r>
-        <w:rPr>
-          <w:b w:val="0"/>
-        </w:rPr>
-        <w:t>ビデオを完全に視聴してください（95%）。完了ステータスは</w:t>
-      </w:r>
-      <w:r>
-        <w:rPr>
-          <w:b/>
-        </w:rPr>
-        <w:t>24～48時間後</w:t>
-      </w:r>
-      <w:r>
-        <w:rPr>
-          <w:b w:val="0"/>
-        </w:rPr>
-        <w:t>にシステムに転送されます。</w:t>
-      </w:r>
-    </w:p>
-    <w:p>
-      <w:r>
-        <w:rPr>
-          <w:i/>
-        </w:rPr>
-        <w:t>原文: "</w:t>
-      </w:r>
-      <w:r>
-        <w:rPr>
-          <w:i/>
-        </w:rPr>
-        <w:t>Please watch the video in full (95%) to ensure the completion is captured. Completions will be transferred after 24 - 48 hours.</w:t>
-      </w:r>
-      <w:r>
-        <w:rPr>
-          <w:i/>
-        </w:rPr>
-        <w:t>"</w:t>
-      </w:r>
-    </w:p>
-    <w:p>
-      <w:r>
-        <w:br w:type="page"/>
-      </w:r>
-    </w:p>
-    <w:p>
-      <w:pPr>
-        <w:pStyle w:val="Heading2"/>
-      </w:pPr>
-      <w:r>
-        <w:t>0.4 時間コスト評価</w:t>
+        <w:t>0.3 時間コスト評価</w:t>
       </w:r>
     </w:p>
     <w:tbl>
@@ -1017,49 +1111,6 @@
         </w:tc>
       </w:tr>
     </w:tbl>
-    <w:p/>
-    <w:p>
-      <w:pPr>
-        <w:pStyle w:val="Heading2"/>
-      </w:pPr>
-      <w:r>
-        <w:t>0.5 API キー取得</w:t>
-      </w:r>
-    </w:p>
-    <w:p>
-      <w:r>
-        <w:t>Badge取得後、</w:t>
-      </w:r>
-      <w:hyperlink r:id="rId22">
-        <w:r>
-          <w:rPr>
-            <w:color w:val="0000FF"/>
-            <w:u w:val="single"/>
-          </w:rPr>
-          <w:t>KPMG Workbench developer onboarding request form</w:t>
-        </w:r>
-      </w:hyperlink>
-      <w:r>
-        <w:t xml:space="preserve"> からAPIキーをリクエストします。</w:t>
-      </w:r>
-    </w:p>
-    <w:p>
-      <w:r>
-        <w:br/>
-        <w:t>✓ Badgeの証明書を添付してください</w:t>
-      </w:r>
-    </w:p>
-    <w:p>
-      <w:r>
-        <w:t>✓ メンバーファーム承認者からの承認メールを添付してください</w:t>
-      </w:r>
-    </w:p>
-    <w:p>
-      <w:r>
-        <w:br/>
-        <w:t>APIキーとDeveloper Portalへのアクセスは、2～3営業日以内にメールで届きます。</w:t>
-      </w:r>
-    </w:p>
     <w:p>
       <w:r>
         <w:br w:type="page"/>
@@ -3964,11 +4015,12 @@
       <w:contextualSpacing/>
     </w:pPr>
     <w:rPr>
-      <w:rFonts w:asciiTheme="majorHAnsi" w:eastAsiaTheme="majorEastAsia" w:hAnsiTheme="majorHAnsi" w:cstheme="majorBidi"/>
-      <w:color w:val="17365D" w:themeColor="text2" w:themeShade="BF"/>
+      <w:rFonts w:asciiTheme="majorHAnsi" w:eastAsiaTheme="majorEastAsia" w:hAnsiTheme="majorHAnsi" w:cstheme="majorBidi" w:ascii="Arial" w:hAnsi="Arial" w:eastAsia="Meiryo UI"/>
+      <w:b/>
+      <w:color w:val="003366"/>
       <w:spacing w:val="5"/>
       <w:kern w:val="28"/>
-      <w:sz w:val="52"/>
+      <w:sz w:val="48"/>
       <w:szCs w:val="52"/>
     </w:rPr>
   </w:style>

</xml_diff>

<commit_message>
Add functions to set Japanese fonts and enhance heading formatting in dimension_0.py
</commit_message>
<xml_diff>
--- a/generated_docs/KPMG_Workbench戦略評価レポート_完全版.docx
+++ b/generated_docs/KPMG_Workbench戦略評価レポート_完全版.docx
@@ -201,6 +201,9 @@
         <w:pStyle w:val="Heading1"/>
       </w:pPr>
       <w:r>
+        <w:rPr>
+          <w:rFonts w:ascii="Arial" w:hAnsi="Arial" w:eastAsia="Meiryo UI"/>
+        </w:rPr>
         <w:t>0. 事前準備: 学習パスと認証コスト評価</w:t>
       </w:r>
     </w:p>
@@ -214,6 +217,9 @@
         <w:pStyle w:val="Heading2"/>
       </w:pPr>
       <w:r>
+        <w:rPr>
+          <w:rFonts w:ascii="Arial" w:hAnsi="Arial" w:eastAsia="Meiryo UI"/>
+        </w:rPr>
         <w:t>0.1 認証要件</w:t>
       </w:r>
     </w:p>
@@ -240,6 +246,9 @@
         <w:pStyle w:val="Heading3"/>
       </w:pPr>
       <w:r>
+        <w:rPr>
+          <w:rFonts w:ascii="Arial" w:hAnsi="Arial" w:eastAsia="Meiryo UI"/>
+        </w:rPr>
         <w:t>必須要件</w:t>
       </w:r>
     </w:p>
@@ -297,6 +306,9 @@
         <w:pStyle w:val="Heading3"/>
       </w:pPr>
       <w:r>
+        <w:rPr>
+          <w:rFonts w:ascii="Arial" w:hAnsi="Arial" w:eastAsia="Meiryo UI"/>
+        </w:rPr>
         <w:t>事前トレーニング要件</w:t>
       </w:r>
     </w:p>
@@ -342,6 +354,9 @@
         <w:pStyle w:val="Heading3"/>
       </w:pPr>
       <w:r>
+        <w:rPr>
+          <w:rFonts w:ascii="Arial" w:hAnsi="Arial" w:eastAsia="Meiryo UI"/>
+        </w:rPr>
         <w:t>推奨認証（必須ではない）</w:t>
       </w:r>
     </w:p>
@@ -355,6 +370,9 @@
         <w:pStyle w:val="Heading4"/>
       </w:pPr>
       <w:r>
+        <w:rPr>
+          <w:rFonts w:ascii="Arial" w:hAnsi="Arial" w:eastAsia="Meiryo UI"/>
+        </w:rPr>
         <w:t>開発者向け推奨認証:</w:t>
       </w:r>
     </w:p>
@@ -476,6 +494,9 @@
         <w:pStyle w:val="Heading4"/>
       </w:pPr>
       <w:r>
+        <w:rPr>
+          <w:rFonts w:ascii="Arial" w:hAnsi="Arial" w:eastAsia="Meiryo UI"/>
+        </w:rPr>
         <w:t>プロダクトマネージャー向け推奨認証:</w:t>
       </w:r>
     </w:p>
@@ -601,6 +622,9 @@
         <w:pStyle w:val="Heading2"/>
       </w:pPr>
       <w:r>
+        <w:rPr>
+          <w:rFonts w:ascii="Arial" w:hAnsi="Arial" w:eastAsia="Meiryo UI"/>
+        </w:rPr>
         <w:t>0.2 学習パス完了ステップ（完全版）</w:t>
       </w:r>
     </w:p>
@@ -619,6 +643,7 @@
     <w:p>
       <w:r>
         <w:rPr>
+          <w:rFonts w:ascii="Arial" w:hAnsi="Arial" w:eastAsia="Meiryo UI"/>
           <w:b/>
           <w:sz w:val="24"/>
         </w:rPr>
@@ -626,6 +651,7 @@
       </w:r>
       <w:r>
         <w:rPr>
+          <w:rFonts w:ascii="Arial" w:hAnsi="Arial" w:eastAsia="Meiryo UI"/>
           <w:b/>
           <w:color w:val="C00000"/>
           <w:sz w:val="24"/>
@@ -661,6 +687,7 @@
     <w:p>
       <w:r>
         <w:rPr>
+          <w:rFonts w:ascii="Arial" w:hAnsi="Arial" w:eastAsia="Meiryo UI"/>
           <w:b/>
           <w:sz w:val="24"/>
         </w:rPr>
@@ -668,6 +695,7 @@
       </w:r>
       <w:r>
         <w:rPr>
+          <w:rFonts w:ascii="Arial" w:hAnsi="Arial" w:eastAsia="Meiryo UI"/>
           <w:b/>
           <w:color w:val="C00000"/>
           <w:sz w:val="24"/>
@@ -712,6 +740,7 @@
     <w:p>
       <w:r>
         <w:rPr>
+          <w:rFonts w:ascii="Arial" w:hAnsi="Arial" w:eastAsia="Meiryo UI"/>
           <w:b/>
           <w:sz w:val="24"/>
         </w:rPr>
@@ -719,6 +748,7 @@
       </w:r>
       <w:r>
         <w:rPr>
+          <w:rFonts w:ascii="Arial" w:hAnsi="Arial" w:eastAsia="Meiryo UI"/>
           <w:b/>
           <w:color w:val="C00000"/>
           <w:sz w:val="24"/>
@@ -732,6 +762,9 @@
         <w:pStyle w:val="Heading4"/>
       </w:pPr>
       <w:r>
+        <w:rPr>
+          <w:rFonts w:ascii="Arial" w:hAnsi="Arial" w:eastAsia="Meiryo UI"/>
+        </w:rPr>
         <w:t>選択肢A: Developer Learning Path（開発者向け）</w:t>
       </w:r>
     </w:p>
@@ -786,6 +819,9 @@
         <w:pStyle w:val="Heading4"/>
       </w:pPr>
       <w:r>
+        <w:rPr>
+          <w:rFonts w:ascii="Arial" w:hAnsi="Arial" w:eastAsia="Meiryo UI"/>
+        </w:rPr>
         <w:t>選択肢B: Product Management Learning Path（PM向け）</w:t>
       </w:r>
     </w:p>
@@ -845,6 +881,7 @@
     <w:p>
       <w:r>
         <w:rPr>
+          <w:rFonts w:ascii="Arial" w:hAnsi="Arial" w:eastAsia="Meiryo UI"/>
           <w:b/>
           <w:sz w:val="24"/>
         </w:rPr>
@@ -852,6 +889,7 @@
       </w:r>
       <w:r>
         <w:rPr>
+          <w:rFonts w:ascii="Arial" w:hAnsi="Arial" w:eastAsia="Meiryo UI"/>
           <w:b/>
           <w:color w:val="C00000"/>
           <w:sz w:val="24"/>
@@ -887,6 +925,7 @@
     <w:p>
       <w:r>
         <w:rPr>
+          <w:rFonts w:ascii="Arial" w:hAnsi="Arial" w:eastAsia="Meiryo UI"/>
           <w:b/>
           <w:sz w:val="24"/>
         </w:rPr>
@@ -894,6 +933,7 @@
       </w:r>
       <w:r>
         <w:rPr>
+          <w:rFonts w:ascii="Arial" w:hAnsi="Arial" w:eastAsia="Meiryo UI"/>
           <w:b/>
           <w:color w:val="C00000"/>
           <w:sz w:val="24"/>
@@ -944,6 +984,9 @@
         <w:pStyle w:val="Heading2"/>
       </w:pPr>
       <w:r>
+        <w:rPr>
+          <w:rFonts w:ascii="Arial" w:hAnsi="Arial" w:eastAsia="Meiryo UI"/>
+        </w:rPr>
         <w:t>0.3 時間コスト評価</w:t>
       </w:r>
     </w:p>

</xml_diff>

<commit_message>
Refactor certification requirements section in dimension_0.py to consolidate developer and product manager recommended certifications into a single table for improved organization and readability.
</commit_message>
<xml_diff>
--- a/generated_docs/KPMG_Workbench戦略評価レポート_完全版.docx
+++ b/generated_docs/KPMG_Workbench戦略評価レポート_完全版.docx
@@ -264,9 +264,6 @@
       <w:pPr>
         <w:pStyle w:val="ListBullet2"/>
       </w:pPr>
-      <w:r>
-        <w:t xml:space="preserve">  • </w:t>
-      </w:r>
       <w:hyperlink r:id="rId10">
         <w:r>
           <w:rPr>
@@ -284,9 +281,6 @@
       <w:pPr>
         <w:pStyle w:val="ListBullet2"/>
       </w:pPr>
-      <w:r>
-        <w:t xml:space="preserve">  • </w:t>
-      </w:r>
       <w:hyperlink r:id="rId11">
         <w:r>
           <w:rPr>
@@ -324,9 +318,6 @@
       <w:pPr>
         <w:pStyle w:val="ListBullet"/>
       </w:pPr>
-      <w:r>
-        <w:t xml:space="preserve">• </w:t>
-      </w:r>
       <w:hyperlink r:id="rId12">
         <w:r>
           <w:rPr>
@@ -365,17 +356,6 @@
         <w:t>Knowledge Badge トレーニングを開始する前に、以下の認証のうち2つ以上を完了することが推奨されます：</w:t>
       </w:r>
     </w:p>
-    <w:p>
-      <w:pPr>
-        <w:pStyle w:val="Heading4"/>
-      </w:pPr>
-      <w:r>
-        <w:rPr>
-          <w:rFonts w:ascii="Arial" w:hAnsi="Arial" w:eastAsia="Meiryo UI"/>
-        </w:rPr>
-        <w:t>開発者向け推奨認証:</w:t>
-      </w:r>
-    </w:p>
     <w:tbl>
       <w:tblPr>
         <w:tblStyle w:val="LightGrid-Accent1"/>
@@ -383,16 +363,27 @@
         <w:tblLook w:firstColumn="1" w:firstRow="1" w:lastColumn="0" w:lastRow="0" w:noHBand="0" w:noVBand="1" w:val="04A0"/>
       </w:tblPr>
       <w:tblGrid>
-        <w:gridCol w:w="8640"/>
+        <w:gridCol w:w="4320"/>
+        <w:gridCol w:w="4320"/>
       </w:tblGrid>
       <w:tr>
         <w:tc>
           <w:tcPr>
-            <w:tcW w:type="dxa" w:w="8640"/>
+            <w:tcW w:type="dxa" w:w="4320"/>
           </w:tcPr>
           <w:p>
             <w:r>
-              <w:t>認証名</w:t>
+              <w:t>開発者向け推奨認証</w:t>
+            </w:r>
+          </w:p>
+        </w:tc>
+        <w:tc>
+          <w:tcPr>
+            <w:tcW w:type="dxa" w:w="4320"/>
+          </w:tcPr>
+          <w:p>
+            <w:r>
+              <w:t>プロダクトマネージャー向け推奨認証</w:t>
             </w:r>
           </w:p>
         </w:tc>
@@ -400,7 +391,23 @@
       <w:tr>
         <w:tc>
           <w:tcPr>
-            <w:tcW w:type="dxa" w:w="8640"/>
+            <w:tcW w:type="dxa" w:w="4320"/>
+          </w:tcPr>
+          <w:p>
+            <w:hyperlink r:id="rId13">
+              <w:r>
+                <w:rPr>
+                  <w:color w:val="0000FF"/>
+                  <w:u w:val="single"/>
+                </w:rPr>
+                <w:t>Azure Fundamentals AZ-900</w:t>
+              </w:r>
+            </w:hyperlink>
+          </w:p>
+        </w:tc>
+        <w:tc>
+          <w:tcPr>
+            <w:tcW w:type="dxa" w:w="4320"/>
           </w:tcPr>
           <w:p>
             <w:hyperlink r:id="rId13">
@@ -418,7 +425,7 @@
       <w:tr>
         <w:tc>
           <w:tcPr>
-            <w:tcW w:type="dxa" w:w="8640"/>
+            <w:tcW w:type="dxa" w:w="4320"/>
           </w:tcPr>
           <w:p>
             <w:hyperlink r:id="rId14">
@@ -432,14 +439,80 @@
             </w:hyperlink>
           </w:p>
         </w:tc>
+        <w:tc>
+          <w:tcPr>
+            <w:tcW w:type="dxa" w:w="4320"/>
+          </w:tcPr>
+          <w:p>
+            <w:hyperlink r:id="rId15">
+              <w:r>
+                <w:rPr>
+                  <w:color w:val="0000FF"/>
+                  <w:u w:val="single"/>
+                </w:rPr>
+                <w:t>Professional Scrum Master PSM I</w:t>
+              </w:r>
+            </w:hyperlink>
+          </w:p>
+        </w:tc>
       </w:tr>
       <w:tr>
         <w:tc>
           <w:tcPr>
-            <w:tcW w:type="dxa" w:w="8640"/>
+            <w:tcW w:type="dxa" w:w="4320"/>
           </w:tcPr>
           <w:p>
-            <w:hyperlink r:id="rId15">
+            <w:hyperlink r:id="rId16">
+              <w:r>
+                <w:rPr>
+                  <w:color w:val="0000FF"/>
+                  <w:u w:val="single"/>
+                </w:rPr>
+                <w:t>GitHub Foundations</w:t>
+              </w:r>
+            </w:hyperlink>
+          </w:p>
+        </w:tc>
+        <w:tc>
+          <w:tcPr>
+            <w:tcW w:type="dxa" w:w="4320"/>
+          </w:tcPr>
+          <w:p>
+            <w:hyperlink r:id="rId17">
+              <w:r>
+                <w:rPr>
+                  <w:color w:val="0000FF"/>
+                  <w:u w:val="single"/>
+                </w:rPr>
+                <w:t>Professional Scrum Product Owner PSPO I</w:t>
+              </w:r>
+            </w:hyperlink>
+          </w:p>
+        </w:tc>
+      </w:tr>
+      <w:tr>
+        <w:tc>
+          <w:tcPr>
+            <w:tcW w:type="dxa" w:w="4320"/>
+          </w:tcPr>
+          <w:p>
+            <w:hyperlink r:id="rId18">
+              <w:r>
+                <w:rPr>
+                  <w:color w:val="0000FF"/>
+                  <w:u w:val="single"/>
+                </w:rPr>
+                <w:t>GitHub Actions</w:t>
+              </w:r>
+            </w:hyperlink>
+          </w:p>
+        </w:tc>
+        <w:tc>
+          <w:tcPr>
+            <w:tcW w:type="dxa" w:w="4320"/>
+          </w:tcPr>
+          <w:p>
+            <w:hyperlink r:id="rId16">
               <w:r>
                 <w:rPr>
                   <w:color w:val="0000FF"/>
@@ -454,28 +527,10 @@
       <w:tr>
         <w:tc>
           <w:tcPr>
-            <w:tcW w:type="dxa" w:w="8640"/>
+            <w:tcW w:type="dxa" w:w="4320"/>
           </w:tcPr>
           <w:p>
-            <w:hyperlink r:id="rId16">
-              <w:r>
-                <w:rPr>
-                  <w:color w:val="0000FF"/>
-                  <w:u w:val="single"/>
-                </w:rPr>
-                <w:t>GitHub Actions</w:t>
-              </w:r>
-            </w:hyperlink>
-          </w:p>
-        </w:tc>
-      </w:tr>
-      <w:tr>
-        <w:tc>
-          <w:tcPr>
-            <w:tcW w:type="dxa" w:w="8640"/>
-          </w:tcPr>
-          <w:p>
-            <w:hyperlink r:id="rId17">
+            <w:hyperlink r:id="rId19">
               <w:r>
                 <w:rPr>
                   <w:color w:val="0000FF"/>
@@ -486,120 +541,12 @@
             </w:hyperlink>
           </w:p>
         </w:tc>
-      </w:tr>
-    </w:tbl>
-    <w:p/>
-    <w:p>
-      <w:pPr>
-        <w:pStyle w:val="Heading4"/>
-      </w:pPr>
-      <w:r>
-        <w:rPr>
-          <w:rFonts w:ascii="Arial" w:hAnsi="Arial" w:eastAsia="Meiryo UI"/>
-        </w:rPr>
-        <w:t>プロダクトマネージャー向け推奨認証:</w:t>
-      </w:r>
-    </w:p>
-    <w:tbl>
-      <w:tblPr>
-        <w:tblStyle w:val="LightGrid-Accent1"/>
-        <w:tblW w:type="auto" w:w="0"/>
-        <w:tblLook w:firstColumn="1" w:firstRow="1" w:lastColumn="0" w:lastRow="0" w:noHBand="0" w:noVBand="1" w:val="04A0"/>
-      </w:tblPr>
-      <w:tblGrid>
-        <w:gridCol w:w="8640"/>
-      </w:tblGrid>
-      <w:tr>
         <w:tc>
           <w:tcPr>
-            <w:tcW w:type="dxa" w:w="8640"/>
-          </w:tcPr>
-          <w:p>
-            <w:r>
-              <w:t>認証名</w:t>
-            </w:r>
-          </w:p>
-        </w:tc>
-      </w:tr>
-      <w:tr>
-        <w:tc>
-          <w:tcPr>
-            <w:tcW w:type="dxa" w:w="8640"/>
-          </w:tcPr>
-          <w:p>
-            <w:hyperlink r:id="rId13">
-              <w:r>
-                <w:rPr>
-                  <w:color w:val="0000FF"/>
-                  <w:u w:val="single"/>
-                </w:rPr>
-                <w:t>Azure Fundamentals AZ-900</w:t>
-              </w:r>
-            </w:hyperlink>
-          </w:p>
-        </w:tc>
-      </w:tr>
-      <w:tr>
-        <w:tc>
-          <w:tcPr>
-            <w:tcW w:type="dxa" w:w="8640"/>
-          </w:tcPr>
-          <w:p>
-            <w:hyperlink r:id="rId18">
-              <w:r>
-                <w:rPr>
-                  <w:color w:val="0000FF"/>
-                  <w:u w:val="single"/>
-                </w:rPr>
-                <w:t>Professional Scrum Master PSM I</w:t>
-              </w:r>
-            </w:hyperlink>
-          </w:p>
-        </w:tc>
-      </w:tr>
-      <w:tr>
-        <w:tc>
-          <w:tcPr>
-            <w:tcW w:type="dxa" w:w="8640"/>
+            <w:tcW w:type="dxa" w:w="4320"/>
           </w:tcPr>
           <w:p>
             <w:hyperlink r:id="rId19">
-              <w:r>
-                <w:rPr>
-                  <w:color w:val="0000FF"/>
-                  <w:u w:val="single"/>
-                </w:rPr>
-                <w:t>Professional Scrum Product Owner PSPO I</w:t>
-              </w:r>
-            </w:hyperlink>
-          </w:p>
-        </w:tc>
-      </w:tr>
-      <w:tr>
-        <w:tc>
-          <w:tcPr>
-            <w:tcW w:type="dxa" w:w="8640"/>
-          </w:tcPr>
-          <w:p>
-            <w:hyperlink r:id="rId15">
-              <w:r>
-                <w:rPr>
-                  <w:color w:val="0000FF"/>
-                  <w:u w:val="single"/>
-                </w:rPr>
-                <w:t>GitHub Foundations</w:t>
-              </w:r>
-            </w:hyperlink>
-          </w:p>
-        </w:tc>
-      </w:tr>
-      <w:tr>
-        <w:tc>
-          <w:tcPr>
-            <w:tcW w:type="dxa" w:w="8640"/>
-          </w:tcPr>
-          <w:p>
-            <w:hyperlink r:id="rId17">
               <w:r>
                 <w:rPr>
                   <w:color w:val="0000FF"/>

</xml_diff>

<commit_message>
Remove Japanese assessment document generator and enhance dimension_0 module with Learning Path comparison table and approver details
</commit_message>
<xml_diff>
--- a/generated_docs/KPMG_Workbench戦略評価レポート_完全版.docx
+++ b/generated_docs/KPMG_Workbench戦略評価レポート_完全版.docx
@@ -703,105 +703,227 @@
         <w:t>【必須・二択一】</w:t>
       </w:r>
     </w:p>
-    <w:p/>
     <w:p>
-      <w:pPr>
-        <w:pStyle w:val="Heading4"/>
-      </w:pPr>
       <w:r>
-        <w:rPr>
-          <w:rFonts w:ascii="Arial" w:hAnsi="Arial" w:eastAsia="Meiryo UI"/>
-        </w:rPr>
-        <w:t>選択肢A: Developer Learning Path（開発者向け）</w:t>
+        <w:t>以下のいずれかのLearning Pathを選択し、完了してください：</w:t>
       </w:r>
     </w:p>
-    <w:p>
-      <w:r>
-        <w:t xml:space="preserve">Program ID: </w:t>
-      </w:r>
-      <w:hyperlink r:id="rId20">
-        <w:r>
-          <w:rPr>
-            <w:color w:val="0000FF"/>
-            <w:u w:val="single"/>
-          </w:rPr>
-          <w:t>GX25_CFS_DDF_AI_BLDG_WB_D_PRO</w:t>
-        </w:r>
-      </w:hyperlink>
-    </w:p>
-    <w:p>
-      <w:pPr>
-        <w:pStyle w:val="ListBullet"/>
-      </w:pPr>
-      <w:r>
-        <w:t>• 総時間: 約5.3時間（318分）</w:t>
-      </w:r>
-    </w:p>
-    <w:p>
-      <w:pPr>
-        <w:pStyle w:val="ListBullet"/>
-      </w:pPr>
-      <w:r>
-        <w:t>• 9モジュール: Intro / AI Productivity / Inference API / Completion API / RAG（2部）/ Feature Flags / Design / Resources</w:t>
-      </w:r>
-    </w:p>
-    <w:p>
-      <w:pPr>
-        <w:pStyle w:val="ListBullet"/>
-      </w:pPr>
-      <w:r>
-        <w:t xml:space="preserve">• </w:t>
-      </w:r>
-      <w:r>
-        <w:rPr>
-          <w:b/>
-          <w:color w:val="C00000"/>
-        </w:rPr>
-        <w:t>重点: モジュール2・9の部署モード確認</w:t>
-      </w:r>
-    </w:p>
-    <w:p/>
-    <w:p>
-      <w:pPr>
-        <w:pStyle w:val="Heading4"/>
-      </w:pPr>
-      <w:r>
-        <w:rPr>
-          <w:rFonts w:ascii="Arial" w:hAnsi="Arial" w:eastAsia="Meiryo UI"/>
-        </w:rPr>
-        <w:t>選択肢B: Product Management Learning Path（PM向け）</w:t>
-      </w:r>
-    </w:p>
-    <w:p>
-      <w:r>
-        <w:t xml:space="preserve">Program ID: </w:t>
-      </w:r>
-      <w:hyperlink r:id="rId21">
-        <w:r>
-          <w:rPr>
-            <w:color w:val="0000FF"/>
-            <w:u w:val="single"/>
-          </w:rPr>
-          <w:t>GX25_CFS_DDF_AI_BLDG_WB_PM_PRO</w:t>
-        </w:r>
-      </w:hyperlink>
-    </w:p>
-    <w:p>
-      <w:pPr>
-        <w:pStyle w:val="ListBullet"/>
-      </w:pPr>
-      <w:r>
-        <w:t>• 総時間: 約5.0時間（301分）</w:t>
-      </w:r>
-    </w:p>
-    <w:p>
-      <w:pPr>
-        <w:pStyle w:val="ListBullet"/>
-      </w:pPr>
-      <w:r>
-        <w:t>• 9モジュール: Intro / Panel / AI Productivity / Why Workbench / IP Strategy / Microsoft Keynote / Migration / Feature Request / Support</w:t>
-      </w:r>
-    </w:p>
+    <w:tbl>
+      <w:tblPr>
+        <w:tblStyle w:val="LightGrid-Accent1"/>
+        <w:tblW w:type="auto" w:w="0"/>
+        <w:tblLook w:firstColumn="1" w:firstRow="1" w:lastColumn="0" w:lastRow="0" w:noHBand="0" w:noVBand="1" w:val="04A0"/>
+      </w:tblPr>
+      <w:tblGrid>
+        <w:gridCol w:w="2880"/>
+        <w:gridCol w:w="2880"/>
+        <w:gridCol w:w="2880"/>
+      </w:tblGrid>
+      <w:tr>
+        <w:tc>
+          <w:tcPr>
+            <w:tcW w:type="dxa" w:w="2880"/>
+          </w:tcPr>
+          <w:p>
+            <w:r>
+              <w:t>項目</w:t>
+            </w:r>
+          </w:p>
+        </w:tc>
+        <w:tc>
+          <w:tcPr>
+            <w:tcW w:type="dxa" w:w="2880"/>
+          </w:tcPr>
+          <w:p>
+            <w:r>
+              <w:t>Developer Learning Path（開発者向け）</w:t>
+            </w:r>
+          </w:p>
+        </w:tc>
+        <w:tc>
+          <w:tcPr>
+            <w:tcW w:type="dxa" w:w="2880"/>
+          </w:tcPr>
+          <w:p>
+            <w:r>
+              <w:t>Product Management Learning Path（PM向け）</w:t>
+            </w:r>
+          </w:p>
+        </w:tc>
+      </w:tr>
+      <w:tr>
+        <w:tc>
+          <w:tcPr>
+            <w:tcW w:type="dxa" w:w="2880"/>
+          </w:tcPr>
+          <w:p>
+            <w:r>
+              <w:t>Program ID</w:t>
+            </w:r>
+          </w:p>
+        </w:tc>
+        <w:tc>
+          <w:tcPr>
+            <w:tcW w:type="dxa" w:w="2880"/>
+          </w:tcPr>
+          <w:p>
+            <w:hyperlink r:id="rId20">
+              <w:r>
+                <w:rPr>
+                  <w:color w:val="0000FF"/>
+                  <w:u w:val="single"/>
+                </w:rPr>
+                <w:t>GX25_CFS_DDF_AI_BLDG_WB_D_PRO</w:t>
+              </w:r>
+            </w:hyperlink>
+          </w:p>
+        </w:tc>
+        <w:tc>
+          <w:tcPr>
+            <w:tcW w:type="dxa" w:w="2880"/>
+          </w:tcPr>
+          <w:p>
+            <w:hyperlink r:id="rId21">
+              <w:r>
+                <w:rPr>
+                  <w:color w:val="0000FF"/>
+                  <w:u w:val="single"/>
+                </w:rPr>
+                <w:t>GX25_CFS_DDF_AI_BLDG_WB_PM_PRO</w:t>
+              </w:r>
+            </w:hyperlink>
+          </w:p>
+        </w:tc>
+      </w:tr>
+      <w:tr>
+        <w:tc>
+          <w:tcPr>
+            <w:tcW w:type="dxa" w:w="2880"/>
+          </w:tcPr>
+          <w:p>
+            <w:r>
+              <w:t>総時間</w:t>
+            </w:r>
+          </w:p>
+        </w:tc>
+        <w:tc>
+          <w:tcPr>
+            <w:tcW w:type="dxa" w:w="2880"/>
+          </w:tcPr>
+          <w:p>
+            <w:r>
+              <w:t>約5.3時間（318分）</w:t>
+            </w:r>
+          </w:p>
+        </w:tc>
+        <w:tc>
+          <w:tcPr>
+            <w:tcW w:type="dxa" w:w="2880"/>
+          </w:tcPr>
+          <w:p>
+            <w:r>
+              <w:t>約5.0時間（301分）</w:t>
+            </w:r>
+          </w:p>
+        </w:tc>
+      </w:tr>
+      <w:tr>
+        <w:tc>
+          <w:tcPr>
+            <w:tcW w:type="dxa" w:w="2880"/>
+          </w:tcPr>
+          <w:p>
+            <w:r>
+              <w:t>モジュール内容</w:t>
+            </w:r>
+          </w:p>
+        </w:tc>
+        <w:tc>
+          <w:tcPr>
+            <w:tcW w:type="dxa" w:w="2880"/>
+          </w:tcPr>
+          <w:p>
+            <w:r>
+              <w:t>9モジュール:</w:t>
+              <w:br/>
+              <w:t>• Intro</w:t>
+              <w:br/>
+              <w:t>• AI Productivity</w:t>
+              <w:br/>
+              <w:t>• Inference API</w:t>
+              <w:br/>
+              <w:t>• Completion API</w:t>
+              <w:br/>
+              <w:t>• RAG（2部）</w:t>
+              <w:br/>
+              <w:t>• Feature Flags</w:t>
+              <w:br/>
+              <w:t>• Design</w:t>
+              <w:br/>
+              <w:t>• Resources</w:t>
+            </w:r>
+          </w:p>
+        </w:tc>
+        <w:tc>
+          <w:tcPr>
+            <w:tcW w:type="dxa" w:w="2880"/>
+          </w:tcPr>
+          <w:p>
+            <w:r>
+              <w:t>9モジュール:</w:t>
+              <w:br/>
+              <w:t>• Intro</w:t>
+              <w:br/>
+              <w:t>• Panel</w:t>
+              <w:br/>
+              <w:t>• AI Productivity</w:t>
+              <w:br/>
+              <w:t>• Why Workbench</w:t>
+              <w:br/>
+              <w:t>• IP Strategy</w:t>
+              <w:br/>
+              <w:t>• Microsoft Keynote</w:t>
+              <w:br/>
+              <w:t>• Migration</w:t>
+              <w:br/>
+              <w:t>• Feature Request</w:t>
+              <w:br/>
+              <w:t>• Support</w:t>
+            </w:r>
+          </w:p>
+        </w:tc>
+      </w:tr>
+      <w:tr>
+        <w:tc>
+          <w:tcPr>
+            <w:tcW w:type="dxa" w:w="2880"/>
+          </w:tcPr>
+          <w:p>
+            <w:r>
+              <w:t>備考</w:t>
+            </w:r>
+          </w:p>
+        </w:tc>
+        <w:tc>
+          <w:tcPr>
+            <w:tcW w:type="dxa" w:w="2880"/>
+          </w:tcPr>
+          <w:p>
+            <w:r>
+              <w:t>重点: モジュール2・9の部署モード確認</w:t>
+            </w:r>
+          </w:p>
+        </w:tc>
+        <w:tc>
+          <w:tcPr>
+            <w:tcW w:type="dxa" w:w="2880"/>
+          </w:tcPr>
+          <w:p>
+            <w:r/>
+          </w:p>
+        </w:tc>
+      </w:tr>
+    </w:tbl>
     <w:p/>
     <w:p>
       <w:r>
@@ -857,7 +979,7 @@
         <w:pStyle w:val="ListBullet"/>
       </w:pPr>
       <w:r>
-        <w:t>• 形式: 選択式問題（予想: 20～50問、30～60分）</w:t>
+        <w:t>• 形式: 選択式問題（12問、30分）</w:t>
       </w:r>
     </w:p>
     <w:p>
@@ -865,7 +987,7 @@
         <w:pStyle w:val="ListBullet"/>
       </w:pPr>
       <w:r>
-        <w:t>• 合格基準: 70～80%以上</w:t>
+        <w:t>• 合格基準: 70%以上</w:t>
       </w:r>
     </w:p>
     <w:p/>
@@ -921,6 +1043,157 @@
         <w:t>• 発行期間: 2～3営業日</w:t>
       </w:r>
     </w:p>
+    <w:p/>
+    <w:p>
+      <w:r>
+        <w:rPr>
+          <w:rFonts w:ascii="Arial" w:hAnsi="Arial" w:eastAsia="Meiryo UI"/>
+          <w:b/>
+          <w:color w:val="0070C0"/>
+        </w:rPr>
+        <w:t>⚠️ 日本地区のMember Firm Approver連絡先：</w:t>
+      </w:r>
+    </w:p>
+    <w:tbl>
+      <w:tblPr>
+        <w:tblStyle w:val="LightGrid-Accent1"/>
+        <w:tblW w:type="auto" w:w="0"/>
+        <w:tblLook w:firstColumn="1" w:firstRow="1" w:lastColumn="0" w:lastRow="0" w:noHBand="0" w:noVBand="1" w:val="04A0"/>
+      </w:tblPr>
+      <w:tblGrid>
+        <w:gridCol w:w="2880"/>
+        <w:gridCol w:w="2880"/>
+        <w:gridCol w:w="2880"/>
+      </w:tblGrid>
+      <w:tr>
+        <w:tc>
+          <w:tcPr>
+            <w:tcW w:type="dxa" w:w="2880"/>
+          </w:tcPr>
+          <w:p>
+            <w:r>
+              <w:t>氏名</w:t>
+            </w:r>
+          </w:p>
+        </w:tc>
+        <w:tc>
+          <w:tcPr>
+            <w:tcW w:type="dxa" w:w="2880"/>
+          </w:tcPr>
+          <w:p>
+            <w:r>
+              <w:t>所属</w:t>
+            </w:r>
+          </w:p>
+        </w:tc>
+        <w:tc>
+          <w:tcPr>
+            <w:tcW w:type="dxa" w:w="2880"/>
+          </w:tcPr>
+          <w:p>
+            <w:r>
+              <w:t>メールアドレス</w:t>
+            </w:r>
+          </w:p>
+        </w:tc>
+      </w:tr>
+      <w:tr>
+        <w:tc>
+          <w:tcPr>
+            <w:tcW w:type="dxa" w:w="2880"/>
+          </w:tcPr>
+          <w:p>
+            <w:r>
+              <w:t>Hotta Tomoyuki</w:t>
+            </w:r>
+          </w:p>
+        </w:tc>
+        <w:tc>
+          <w:tcPr>
+            <w:tcW w:type="dxa" w:w="2880"/>
+          </w:tcPr>
+          <w:p>
+            <w:r>
+              <w:t>FAS</w:t>
+            </w:r>
+          </w:p>
+        </w:tc>
+        <w:tc>
+          <w:tcPr>
+            <w:tcW w:type="dxa" w:w="2880"/>
+          </w:tcPr>
+          <w:p>
+            <w:r>
+              <w:t>Tomoyuki.Hotta@jp.kpmg.com</w:t>
+            </w:r>
+          </w:p>
+        </w:tc>
+      </w:tr>
+      <w:tr>
+        <w:tc>
+          <w:tcPr>
+            <w:tcW w:type="dxa" w:w="2880"/>
+          </w:tcPr>
+          <w:p>
+            <w:r>
+              <w:t>Isoi Toru</w:t>
+            </w:r>
+          </w:p>
+        </w:tc>
+        <w:tc>
+          <w:tcPr>
+            <w:tcW w:type="dxa" w:w="2880"/>
+          </w:tcPr>
+          <w:p>
+            <w:r>
+              <w:t>AZSA</w:t>
+            </w:r>
+          </w:p>
+        </w:tc>
+        <w:tc>
+          <w:tcPr>
+            <w:tcW w:type="dxa" w:w="2880"/>
+          </w:tcPr>
+          <w:p>
+            <w:r>
+              <w:t>Toru.Isoi@jp.kpmg.com</w:t>
+            </w:r>
+          </w:p>
+        </w:tc>
+      </w:tr>
+      <w:tr>
+        <w:tc>
+          <w:tcPr>
+            <w:tcW w:type="dxa" w:w="2880"/>
+          </w:tcPr>
+          <w:p>
+            <w:r>
+              <w:t>Tanaka Hidekazu</w:t>
+            </w:r>
+          </w:p>
+        </w:tc>
+        <w:tc>
+          <w:tcPr>
+            <w:tcW w:type="dxa" w:w="2880"/>
+          </w:tcPr>
+          <w:p>
+            <w:r>
+              <w:t>FAS</w:t>
+            </w:r>
+          </w:p>
+        </w:tc>
+        <w:tc>
+          <w:tcPr>
+            <w:tcW w:type="dxa" w:w="2880"/>
+          </w:tcPr>
+          <w:p>
+            <w:r>
+              <w:t>Hidekazu.Tanaka@jp.kpmg.com</w:t>
+            </w:r>
+          </w:p>
+        </w:tc>
+      </w:tr>
+    </w:tbl>
     <w:p>
       <w:r>
         <w:br w:type="page"/>

</xml_diff>